<commit_message>
Added Will's design documentation
</commit_message>
<xml_diff>
--- a/Activity3/HiFi - Design Ideas Documentation.docx
+++ b/Activity3/HiFi - Design Ideas Documentation.docx
@@ -131,7 +131,7 @@
         <w:tab/>
         <w:t xml:space="preserve">The Gestalt principles focus on Figure and Ground, Proximity, Symmetry and Order, Similarity, Continuity, and Closure. A great resource that I found for this section and used to aid in my design was this article, </w:t>
       </w:r>
-      <w:hyperlink r:id="rId6" w:history="1">
+      <w:hyperlink r:id="rId6" w:anchor="symmetry-and-order" w:history="1">
         <w:r>
           <w:rPr>
             <w:rStyle w:val="Hyperlink"/>
@@ -241,6 +241,7 @@
       </w:pPr>
       <w:r>
         <w:rPr>
+          <w:noProof/>
           <w:sz w:val="24"/>
           <w:szCs w:val="24"/>
         </w:rPr>
@@ -437,6 +438,7 @@
       </w:pPr>
       <w:r>
         <w:rPr>
+          <w:noProof/>
           <w:sz w:val="24"/>
           <w:szCs w:val="24"/>
         </w:rPr>
@@ -545,6 +547,7 @@
       </w:pPr>
       <w:r>
         <w:rPr>
+          <w:noProof/>
           <w:sz w:val="24"/>
           <w:szCs w:val="24"/>
         </w:rPr>
@@ -795,6 +798,7 @@
       </w:pPr>
       <w:r>
         <w:rPr>
+          <w:noProof/>
           <w:sz w:val="24"/>
           <w:szCs w:val="24"/>
         </w:rPr>
@@ -868,27 +872,7 @@
           <w:sz w:val="28"/>
           <w:szCs w:val="28"/>
         </w:rPr>
-        <w:t xml:space="preserve"> (</w:t>
-      </w:r>
-      <w:proofErr w:type="spellStart"/>
-      <w:r>
-        <w:rPr>
-          <w:b/>
-          <w:bCs/>
-          <w:sz w:val="28"/>
-          <w:szCs w:val="28"/>
-        </w:rPr>
-        <w:t>ish</w:t>
-      </w:r>
-      <w:proofErr w:type="spellEnd"/>
-      <w:r>
-        <w:rPr>
-          <w:b/>
-          <w:bCs/>
-          <w:sz w:val="28"/>
-          <w:szCs w:val="28"/>
-        </w:rPr>
-        <w:t>?)</w:t>
+        <w:t xml:space="preserve"> (ish?)</w:t>
       </w:r>
     </w:p>
     <w:p>
@@ -979,14 +963,7 @@
           <w:sz w:val="24"/>
           <w:szCs w:val="24"/>
         </w:rPr>
-        <w:t xml:space="preserve"> </w:t>
-      </w:r>
-      <w:r>
-        <w:rPr>
-          <w:sz w:val="24"/>
-          <w:szCs w:val="24"/>
-        </w:rPr>
-        <w:t xml:space="preserve">I still don’t quite know if this falls into </w:t>
+        <w:t xml:space="preserve"> I still don’t quite know if this falls into </w:t>
       </w:r>
       <w:r>
         <w:rPr>
@@ -994,28 +971,7 @@
           <w:szCs w:val="24"/>
         </w:rPr>
         <w:lastRenderedPageBreak/>
-        <w:t>“Continuity” or any Gestalt design principle. But the innate appeal of the design makes me think something psychological</w:t>
-      </w:r>
-      <w:r>
-        <w:rPr>
-          <w:sz w:val="24"/>
-          <w:szCs w:val="24"/>
-        </w:rPr>
-        <w:t xml:space="preserve"> such as Gestalt</w:t>
-      </w:r>
-      <w:r>
-        <w:rPr>
-          <w:sz w:val="24"/>
-          <w:szCs w:val="24"/>
-        </w:rPr>
-        <w:t xml:space="preserve"> is at play.</w:t>
-      </w:r>
-      <w:r>
-        <w:rPr>
-          <w:sz w:val="24"/>
-          <w:szCs w:val="24"/>
-        </w:rPr>
-        <w:t xml:space="preserve"> </w:t>
+        <w:t xml:space="preserve">“Continuity” or any Gestalt design principle. But the innate appeal of the design makes me think something psychological such as Gestalt is at play. </w:t>
       </w:r>
     </w:p>
     <w:p>
@@ -1031,14 +987,7 @@
           <w:sz w:val="24"/>
           <w:szCs w:val="24"/>
         </w:rPr>
-        <w:t xml:space="preserve">The design on the website linked above allows a user to read the bio and naturally look over to the image, which isn’t directly connected to the bio, but utilizes our natural left to right scan to link it. </w:t>
-      </w:r>
-      <w:r>
-        <w:rPr>
-          <w:sz w:val="24"/>
-          <w:szCs w:val="24"/>
-        </w:rPr>
-        <w:t xml:space="preserve">They list their staff with the bio on the left and the images on the right with different backgrounds.  </w:t>
+        <w:t xml:space="preserve">The design on the website linked above allows a user to read the bio and naturally look over to the image, which isn’t directly connected to the bio, but utilizes our natural left to right scan to link it. They list their staff with the bio on the left and the images on the right with different backgrounds.  </w:t>
       </w:r>
     </w:p>
     <w:p>
@@ -1067,6 +1016,7 @@
       </w:pPr>
       <w:r>
         <w:rPr>
+          <w:noProof/>
           <w:sz w:val="24"/>
           <w:szCs w:val="24"/>
         </w:rPr>
@@ -1153,8 +1103,283 @@
         </w:rPr>
       </w:pPr>
     </w:p>
+    <w:p>
+      <w:pPr>
+        <w:rPr>
+          <w:b/>
+          <w:bCs/>
+          <w:sz w:val="24"/>
+          <w:szCs w:val="24"/>
+        </w:rPr>
+      </w:pPr>
+      <w:r>
+        <w:rPr>
+          <w:b/>
+          <w:bCs/>
+          <w:sz w:val="24"/>
+          <w:szCs w:val="24"/>
+        </w:rPr>
+        <w:lastRenderedPageBreak/>
+        <w:t>Constraints – Will</w:t>
+      </w:r>
+    </w:p>
+    <w:p>
+      <w:pPr>
+        <w:rPr>
+          <w:sz w:val="24"/>
+          <w:szCs w:val="24"/>
+        </w:rPr>
+      </w:pPr>
+      <w:r>
+        <w:rPr>
+          <w:sz w:val="24"/>
+          <w:szCs w:val="24"/>
+        </w:rPr>
+        <w:t xml:space="preserve">The idea of constraints in design is to limit the options which a user has in order to prevent unintended use of the system. There are </w:t>
+      </w:r>
+      <w:r>
+        <w:rPr>
+          <w:sz w:val="24"/>
+          <w:szCs w:val="24"/>
+        </w:rPr>
+        <w:t>multiple</w:t>
+      </w:r>
+      <w:r>
+        <w:rPr>
+          <w:sz w:val="24"/>
+          <w:szCs w:val="24"/>
+        </w:rPr>
+        <w:t xml:space="preserve"> types of constrains: physical, logical, cultural and. One</w:t>
+      </w:r>
+      <w:r>
+        <w:rPr>
+          <w:sz w:val="24"/>
+          <w:szCs w:val="24"/>
+        </w:rPr>
+        <w:t xml:space="preserve"> physical</w:t>
+      </w:r>
+      <w:r>
+        <w:rPr>
+          <w:sz w:val="24"/>
+          <w:szCs w:val="24"/>
+        </w:rPr>
+        <w:t xml:space="preserve"> constraint can be seen on the careers page.</w:t>
+      </w:r>
+    </w:p>
+    <w:p>
+      <w:pPr>
+        <w:rPr>
+          <w:b/>
+          <w:bCs/>
+          <w:sz w:val="24"/>
+          <w:szCs w:val="24"/>
+        </w:rPr>
+      </w:pPr>
+      <w:r>
+        <w:rPr>
+          <w:b/>
+          <w:bCs/>
+          <w:noProof/>
+          <w:sz w:val="24"/>
+          <w:szCs w:val="24"/>
+        </w:rPr>
+        <w:drawing>
+          <wp:anchor distT="0" distB="0" distL="114300" distR="114300" simplePos="0" relativeHeight="251661312" behindDoc="0" locked="0" layoutInCell="1" allowOverlap="1" wp14:anchorId="2EF4AF19" wp14:editId="143EBDFE">
+            <wp:simplePos x="0" y="0"/>
+            <wp:positionH relativeFrom="margin">
+              <wp:align>center</wp:align>
+            </wp:positionH>
+            <wp:positionV relativeFrom="paragraph">
+              <wp:posOffset>285115</wp:posOffset>
+            </wp:positionV>
+            <wp:extent cx="4590415" cy="5524500"/>
+            <wp:effectExtent l="0" t="0" r="635" b="0"/>
+            <wp:wrapTopAndBottom/>
+            <wp:docPr id="2" name="Picture 2" descr="Graphical user interface, website&#10;&#10;Description automatically generated"/>
+            <wp:cNvGraphicFramePr>
+              <a:graphicFrameLocks xmlns:a="http://schemas.openxmlformats.org/drawingml/2006/main" noChangeAspect="1"/>
+            </wp:cNvGraphicFramePr>
+            <a:graphic xmlns:a="http://schemas.openxmlformats.org/drawingml/2006/main">
+              <a:graphicData uri="http://schemas.openxmlformats.org/drawingml/2006/picture">
+                <pic:pic xmlns:pic="http://schemas.openxmlformats.org/drawingml/2006/picture">
+                  <pic:nvPicPr>
+                    <pic:cNvPr id="2" name="Picture 2" descr="Graphical user interface, website&#10;&#10;Description automatically generated"/>
+                    <pic:cNvPicPr/>
+                  </pic:nvPicPr>
+                  <pic:blipFill>
+                    <a:blip r:embed="rId12">
+                      <a:extLst>
+                        <a:ext uri="{28A0092B-C50C-407E-A947-70E740481C1C}">
+                          <a14:useLocalDpi xmlns:a14="http://schemas.microsoft.com/office/drawing/2010/main" val="0"/>
+                        </a:ext>
+                      </a:extLst>
+                    </a:blip>
+                    <a:stretch>
+                      <a:fillRect/>
+                    </a:stretch>
+                  </pic:blipFill>
+                  <pic:spPr>
+                    <a:xfrm>
+                      <a:off x="0" y="0"/>
+                      <a:ext cx="4590415" cy="5524500"/>
+                    </a:xfrm>
+                    <a:prstGeom prst="rect">
+                      <a:avLst/>
+                    </a:prstGeom>
+                  </pic:spPr>
+                </pic:pic>
+              </a:graphicData>
+            </a:graphic>
+            <wp14:sizeRelH relativeFrom="margin">
+              <wp14:pctWidth>0</wp14:pctWidth>
+            </wp14:sizeRelH>
+            <wp14:sizeRelV relativeFrom="margin">
+              <wp14:pctHeight>0</wp14:pctHeight>
+            </wp14:sizeRelV>
+          </wp:anchor>
+        </w:drawing>
+      </w:r>
+    </w:p>
+    <w:p>
+      <w:pPr>
+        <w:rPr>
+          <w:sz w:val="24"/>
+          <w:szCs w:val="24"/>
+        </w:rPr>
+      </w:pPr>
+    </w:p>
+    <w:p>
+      <w:pPr>
+        <w:rPr>
+          <w:sz w:val="24"/>
+          <w:szCs w:val="24"/>
+        </w:rPr>
+      </w:pPr>
+      <w:r>
+        <w:rPr>
+          <w:sz w:val="24"/>
+          <w:szCs w:val="24"/>
+        </w:rPr>
+        <w:t xml:space="preserve">The careers page will first show boxes with general information about each career posting with a button prompting to “see more”. Clicking this button will automatically enlarge to a predetermined box size which will show all of the more in-depth information about the job. Not allowing the user to change the size of the box or scrolling through the box to see more is a </w:t>
+      </w:r>
+      <w:r>
+        <w:rPr>
+          <w:sz w:val="24"/>
+          <w:szCs w:val="24"/>
+        </w:rPr>
+        <w:lastRenderedPageBreak/>
+        <w:t>constraint done in order to assure that the user does not miss any potentially important information about the job.</w:t>
+      </w:r>
+    </w:p>
+    <w:p>
+      <w:pPr>
+        <w:rPr>
+          <w:sz w:val="24"/>
+          <w:szCs w:val="24"/>
+        </w:rPr>
+      </w:pPr>
+    </w:p>
+    <w:p>
+      <w:pPr>
+        <w:rPr>
+          <w:sz w:val="24"/>
+          <w:szCs w:val="24"/>
+        </w:rPr>
+      </w:pPr>
+      <w:r>
+        <w:rPr>
+          <w:sz w:val="24"/>
+          <w:szCs w:val="24"/>
+        </w:rPr>
+        <w:t xml:space="preserve">The same idea can be seen used on the Get Involved page with the Events boxes. </w:t>
+      </w:r>
+    </w:p>
+    <w:p>
+      <w:pPr>
+        <w:ind w:firstLine="720"/>
+        <w:rPr>
+          <w:sz w:val="24"/>
+          <w:szCs w:val="24"/>
+        </w:rPr>
+      </w:pPr>
+      <w:r>
+        <w:rPr>
+          <w:b/>
+          <w:bCs/>
+          <w:noProof/>
+          <w:sz w:val="24"/>
+          <w:szCs w:val="24"/>
+        </w:rPr>
+        <w:drawing>
+          <wp:inline distT="0" distB="0" distL="0" distR="0" wp14:anchorId="4D6A7743" wp14:editId="74F2F820">
+            <wp:extent cx="1737522" cy="5021580"/>
+            <wp:effectExtent l="0" t="0" r="0" b="7620"/>
+            <wp:docPr id="3" name="Picture 3" descr="Graphical user interface, text, application, Word&#10;&#10;Description automatically generated"/>
+            <wp:cNvGraphicFramePr>
+              <a:graphicFrameLocks xmlns:a="http://schemas.openxmlformats.org/drawingml/2006/main" noChangeAspect="1"/>
+            </wp:cNvGraphicFramePr>
+            <a:graphic xmlns:a="http://schemas.openxmlformats.org/drawingml/2006/main">
+              <a:graphicData uri="http://schemas.openxmlformats.org/drawingml/2006/picture">
+                <pic:pic xmlns:pic="http://schemas.openxmlformats.org/drawingml/2006/picture">
+                  <pic:nvPicPr>
+                    <pic:cNvPr id="3" name="Picture 3" descr="Graphical user interface, text, application, Word&#10;&#10;Description automatically generated"/>
+                    <pic:cNvPicPr/>
+                  </pic:nvPicPr>
+                  <pic:blipFill>
+                    <a:blip r:embed="rId13">
+                      <a:extLst>
+                        <a:ext uri="{28A0092B-C50C-407E-A947-70E740481C1C}">
+                          <a14:useLocalDpi xmlns:a14="http://schemas.microsoft.com/office/drawing/2010/main" val="0"/>
+                        </a:ext>
+                      </a:extLst>
+                    </a:blip>
+                    <a:stretch>
+                      <a:fillRect/>
+                    </a:stretch>
+                  </pic:blipFill>
+                  <pic:spPr>
+                    <a:xfrm>
+                      <a:off x="0" y="0"/>
+                      <a:ext cx="1748601" cy="5053599"/>
+                    </a:xfrm>
+                    <a:prstGeom prst="rect">
+                      <a:avLst/>
+                    </a:prstGeom>
+                  </pic:spPr>
+                </pic:pic>
+              </a:graphicData>
+            </a:graphic>
+          </wp:inline>
+        </w:drawing>
+      </w:r>
+    </w:p>
+    <w:p>
+      <w:pPr>
+        <w:ind w:firstLine="720"/>
+        <w:rPr>
+          <w:sz w:val="24"/>
+          <w:szCs w:val="24"/>
+        </w:rPr>
+      </w:pPr>
+    </w:p>
+    <w:p>
+      <w:pPr>
+        <w:ind w:firstLine="720"/>
+        <w:rPr>
+          <w:sz w:val="24"/>
+          <w:szCs w:val="24"/>
+        </w:rPr>
+      </w:pPr>
+      <w:r>
+        <w:rPr>
+          <w:sz w:val="24"/>
+          <w:szCs w:val="24"/>
+        </w:rPr>
+        <w:t>As this website is not the most robust system, there are not a lot of actions for a user to do outside of reading information or signing up for events which is handled externally. Because of this there is not a need for a lot of constraints.</w:t>
+      </w:r>
+    </w:p>
     <w:sectPr>
-      <w:headerReference w:type="default" r:id="rId12"/>
+      <w:headerReference w:type="default" r:id="rId14"/>
       <w:pgSz w:w="12240" w:h="15840"/>
       <w:pgMar w:top="1440" w:right="1440" w:bottom="1440" w:left="1440" w:header="708" w:footer="708" w:gutter="0"/>
       <w:cols w:space="708"/>
@@ -1220,13 +1445,8 @@
     <w:pPr>
       <w:pStyle w:val="Header"/>
     </w:pPr>
-    <w:proofErr w:type="spellStart"/>
     <w:r>
-      <w:t>Alderaanians</w:t>
-    </w:r>
-    <w:proofErr w:type="spellEnd"/>
-    <w:r>
-      <w:t xml:space="preserve"> – ENSE 271 – March 19, 2021</w:t>
+      <w:t>Alderaanians – ENSE 271 – March 19, 2021</w:t>
     </w:r>
   </w:p>
   <w:p>
@@ -1249,13 +1469,8 @@
     <w:pPr>
       <w:pStyle w:val="Header"/>
     </w:pPr>
-    <w:proofErr w:type="spellStart"/>
     <w:r>
-      <w:t>Willams</w:t>
-    </w:r>
-    <w:proofErr w:type="spellEnd"/>
-    <w:r>
-      <w:t xml:space="preserve"> Peers</w:t>
+      <w:t>Willams Peers</w:t>
     </w:r>
   </w:p>
 </w:hdr>

</xml_diff>